<commit_message>
Updated Excel and Word + first ocr prototype (not working yet)
</commit_message>
<xml_diff>
--- a/doc/NoteWriter - Anforderungsanalyse.docx
+++ b/doc/NoteWriter - Anforderungsanalyse.docx
@@ -4126,79 +4126,6 @@
         </w:tc>
       </w:tr>
       <w:tr>
-        <w:trPr>
-          <w:trHeight w:val="397"/>
-        </w:trPr>
-        <w:tc>
-          <w:tcPr>
-            <w:tcW w:w="1696" w:type="dxa"/>
-            <w:shd w:val="clear" w:color="auto" w:fill="auto"/>
-          </w:tcPr>
-          <w:p>
-            <w:pPr>
-              <w:spacing w:after="240"/>
-              <w:rPr>
-                <w:sz w:val="22"/>
-                <w:szCs w:val="22"/>
-              </w:rPr>
-            </w:pPr>
-            <w:r>
-              <w:rPr>
-                <w:sz w:val="22"/>
-                <w:szCs w:val="22"/>
-              </w:rPr>
-              <w:t>A001</w:t>
-            </w:r>
-          </w:p>
-        </w:tc>
-        <w:tc>
-          <w:tcPr>
-            <w:tcW w:w="6171" w:type="dxa"/>
-            <w:shd w:val="clear" w:color="auto" w:fill="auto"/>
-          </w:tcPr>
-          <w:p>
-            <w:pPr>
-              <w:spacing w:after="240"/>
-              <w:rPr>
-                <w:sz w:val="22"/>
-                <w:szCs w:val="22"/>
-              </w:rPr>
-            </w:pPr>
-            <w:r>
-              <w:rPr>
-                <w:sz w:val="22"/>
-                <w:szCs w:val="22"/>
-              </w:rPr>
-              <w:t>Als Benutzer möchte ich eine Mobile Applikation zur Verfügung haben.</w:t>
-            </w:r>
-          </w:p>
-        </w:tc>
-        <w:tc>
-          <w:tcPr>
-            <w:tcW w:w="708" w:type="dxa"/>
-            <w:shd w:val="clear" w:color="auto" w:fill="auto"/>
-            <w:vAlign w:val="center"/>
-          </w:tcPr>
-          <w:p>
-            <w:pPr>
-              <w:spacing w:after="240"/>
-              <w:jc w:val="center"/>
-              <w:rPr>
-                <w:sz w:val="22"/>
-                <w:szCs w:val="22"/>
-              </w:rPr>
-            </w:pPr>
-            <w:r>
-              <w:rPr>
-                <w:sz w:val="22"/>
-                <w:szCs w:val="22"/>
-              </w:rPr>
-              <w:t>1</w:t>
-            </w:r>
-          </w:p>
-        </w:tc>
-      </w:tr>
-      <w:tr>
         <w:tc>
           <w:tcPr>
             <w:tcW w:w="1696" w:type="dxa"/>
@@ -4230,7 +4157,7 @@
                 <w:sz w:val="22"/>
                 <w:szCs w:val="22"/>
               </w:rPr>
-              <w:t>2</w:t>
+              <w:t>1</w:t>
             </w:r>
           </w:p>
         </w:tc>
@@ -4303,7 +4230,7 @@
                 <w:sz w:val="22"/>
                 <w:szCs w:val="22"/>
               </w:rPr>
-              <w:t>3</w:t>
+              <w:t>2</w:t>
             </w:r>
           </w:p>
         </w:tc>
@@ -4376,174 +4303,7 @@
                 <w:sz w:val="22"/>
                 <w:szCs w:val="22"/>
               </w:rPr>
-              <w:t>4</w:t>
-            </w:r>
-          </w:p>
-        </w:tc>
-        <w:tc>
-          <w:tcPr>
-            <w:tcW w:w="6171" w:type="dxa"/>
-          </w:tcPr>
-          <w:p>
-            <w:pPr>
-              <w:spacing w:after="240"/>
-              <w:rPr>
-                <w:sz w:val="22"/>
-                <w:szCs w:val="22"/>
-              </w:rPr>
-            </w:pPr>
-            <w:r>
-              <w:rPr>
-                <w:sz w:val="22"/>
-                <w:szCs w:val="22"/>
-              </w:rPr>
-              <w:t>Als Benutzer will ich, dass die App benutzerfreundlich und einfach zu bedienen ist.</w:t>
-            </w:r>
-          </w:p>
-        </w:tc>
-        <w:tc>
-          <w:tcPr>
-            <w:tcW w:w="708" w:type="dxa"/>
-          </w:tcPr>
-          <w:p>
-            <w:pPr>
-              <w:spacing w:after="240"/>
-              <w:jc w:val="center"/>
-              <w:rPr>
-                <w:sz w:val="22"/>
-                <w:szCs w:val="22"/>
-              </w:rPr>
-            </w:pPr>
-            <w:r>
-              <w:rPr>
-                <w:sz w:val="22"/>
-                <w:szCs w:val="22"/>
-              </w:rPr>
-              <w:t>2</w:t>
-            </w:r>
-          </w:p>
-        </w:tc>
-      </w:tr>
-      <w:tr>
-        <w:tc>
-          <w:tcPr>
-            <w:tcW w:w="1696" w:type="dxa"/>
-          </w:tcPr>
-          <w:p>
-            <w:pPr>
-              <w:spacing w:after="240"/>
-              <w:rPr>
-                <w:sz w:val="22"/>
-                <w:szCs w:val="22"/>
-              </w:rPr>
-            </w:pPr>
-            <w:r>
-              <w:rPr>
-                <w:sz w:val="22"/>
-                <w:szCs w:val="22"/>
-              </w:rPr>
-              <w:t>A00</w:t>
-            </w:r>
-            <w:r>
-              <w:rPr>
-                <w:sz w:val="22"/>
-                <w:szCs w:val="22"/>
-              </w:rPr>
-              <w:t>5</w:t>
-            </w:r>
-          </w:p>
-        </w:tc>
-        <w:tc>
-          <w:tcPr>
-            <w:tcW w:w="6171" w:type="dxa"/>
-          </w:tcPr>
-          <w:p>
-            <w:pPr>
-              <w:spacing w:after="240"/>
-              <w:rPr>
-                <w:sz w:val="22"/>
-                <w:szCs w:val="22"/>
-              </w:rPr>
-            </w:pPr>
-            <w:r>
-              <w:rPr>
-                <w:sz w:val="22"/>
-                <w:szCs w:val="22"/>
-              </w:rPr>
-              <w:t>Als Benutzer will ich, dass der Text in der App a</w:t>
-            </w:r>
-            <w:r>
-              <w:rPr>
-                <w:sz w:val="22"/>
-                <w:szCs w:val="22"/>
-              </w:rPr>
-              <w:t>ngezeigt</w:t>
-            </w:r>
-            <w:r>
-              <w:rPr>
-                <w:sz w:val="22"/>
-                <w:szCs w:val="22"/>
-              </w:rPr>
-              <w:t xml:space="preserve"> wird und ich so Notizen erstell</w:t>
-            </w:r>
-            <w:r>
-              <w:rPr>
-                <w:sz w:val="22"/>
-                <w:szCs w:val="22"/>
-              </w:rPr>
-              <w:t>en kann.</w:t>
-            </w:r>
-          </w:p>
-        </w:tc>
-        <w:tc>
-          <w:tcPr>
-            <w:tcW w:w="708" w:type="dxa"/>
-          </w:tcPr>
-          <w:p>
-            <w:pPr>
-              <w:spacing w:after="240"/>
-              <w:jc w:val="center"/>
-              <w:rPr>
-                <w:sz w:val="22"/>
-                <w:szCs w:val="22"/>
-              </w:rPr>
-            </w:pPr>
-            <w:r>
-              <w:rPr>
-                <w:sz w:val="22"/>
-                <w:szCs w:val="22"/>
-              </w:rPr>
-              <w:t>2</w:t>
-            </w:r>
-          </w:p>
-        </w:tc>
-      </w:tr>
-      <w:tr>
-        <w:tc>
-          <w:tcPr>
-            <w:tcW w:w="1696" w:type="dxa"/>
-          </w:tcPr>
-          <w:p>
-            <w:pPr>
-              <w:spacing w:after="240"/>
-              <w:rPr>
-                <w:sz w:val="22"/>
-                <w:szCs w:val="22"/>
-              </w:rPr>
-            </w:pPr>
-            <w:r>
-              <w:rPr>
-                <w:sz w:val="22"/>
-                <w:szCs w:val="22"/>
-              </w:rPr>
-              <w:t>A00</w:t>
-            </w:r>
-            <w:r>
-              <w:rPr>
-                <w:sz w:val="22"/>
-                <w:szCs w:val="22"/>
-              </w:rPr>
-              <w:t>6</w:t>
+              <w:t>3</w:t>
             </w:r>
           </w:p>
         </w:tc>
@@ -4609,7 +4369,14 @@
                 <w:sz w:val="22"/>
                 <w:szCs w:val="22"/>
               </w:rPr>
-              <w:t>A007</w:t>
+              <w:t>A00</w:t>
+            </w:r>
+            <w:r>
+              <w:rPr>
+                <w:sz w:val="22"/>
+                <w:szCs w:val="22"/>
+              </w:rPr>
+              <w:t>4</w:t>
             </w:r>
           </w:p>
         </w:tc>
@@ -4631,6 +4398,72 @@
                 <w:szCs w:val="22"/>
               </w:rPr>
               <w:t>Als Benutzer will ich, dass alle meine Notizen auf meinem Smartphone abgespeichert werden.</w:t>
+            </w:r>
+          </w:p>
+        </w:tc>
+        <w:tc>
+          <w:tcPr>
+            <w:tcW w:w="708" w:type="dxa"/>
+          </w:tcPr>
+          <w:p>
+            <w:pPr>
+              <w:spacing w:after="240"/>
+              <w:jc w:val="center"/>
+              <w:rPr>
+                <w:sz w:val="22"/>
+                <w:szCs w:val="22"/>
+              </w:rPr>
+            </w:pPr>
+            <w:r>
+              <w:rPr>
+                <w:sz w:val="22"/>
+                <w:szCs w:val="22"/>
+              </w:rPr>
+              <w:t>3</w:t>
+            </w:r>
+          </w:p>
+        </w:tc>
+      </w:tr>
+      <w:tr>
+        <w:tc>
+          <w:tcPr>
+            <w:tcW w:w="1696" w:type="dxa"/>
+          </w:tcPr>
+          <w:p>
+            <w:pPr>
+              <w:spacing w:after="240"/>
+              <w:rPr>
+                <w:sz w:val="22"/>
+                <w:szCs w:val="22"/>
+              </w:rPr>
+            </w:pPr>
+            <w:r>
+              <w:rPr>
+                <w:sz w:val="22"/>
+                <w:szCs w:val="22"/>
+              </w:rPr>
+              <w:t>A005</w:t>
+            </w:r>
+          </w:p>
+        </w:tc>
+        <w:tc>
+          <w:tcPr>
+            <w:tcW w:w="6171" w:type="dxa"/>
+          </w:tcPr>
+          <w:p>
+            <w:pPr>
+              <w:spacing w:after="240"/>
+              <w:rPr>
+                <w:sz w:val="22"/>
+                <w:szCs w:val="22"/>
+              </w:rPr>
+            </w:pPr>
+            <w:r>
+              <w:rPr>
+                <w:sz w:val="22"/>
+                <w:szCs w:val="22"/>
+              </w:rPr>
+              <w:t>Als Benutzer möchte ich die App vom Google Play Store installieren können</w:t>
             </w:r>
           </w:p>
         </w:tc>
@@ -5151,6 +4984,72 @@
                 <w:sz w:val="22"/>
                 <w:szCs w:val="22"/>
               </w:rPr>
+              <w:t>NF005</w:t>
+            </w:r>
+          </w:p>
+        </w:tc>
+        <w:tc>
+          <w:tcPr>
+            <w:tcW w:w="6224" w:type="dxa"/>
+          </w:tcPr>
+          <w:p>
+            <w:pPr>
+              <w:spacing w:after="240"/>
+              <w:rPr>
+                <w:sz w:val="22"/>
+                <w:szCs w:val="22"/>
+              </w:rPr>
+            </w:pPr>
+            <w:r>
+              <w:rPr>
+                <w:sz w:val="22"/>
+                <w:szCs w:val="22"/>
+              </w:rPr>
+              <w:t>Die App soll benutzerfreundlich und einfach zu bedienen sein</w:t>
+            </w:r>
+          </w:p>
+        </w:tc>
+        <w:tc>
+          <w:tcPr>
+            <w:tcW w:w="720" w:type="dxa"/>
+          </w:tcPr>
+          <w:p>
+            <w:pPr>
+              <w:spacing w:after="240"/>
+              <w:jc w:val="center"/>
+              <w:rPr>
+                <w:sz w:val="22"/>
+                <w:szCs w:val="22"/>
+              </w:rPr>
+            </w:pPr>
+            <w:r>
+              <w:rPr>
+                <w:sz w:val="22"/>
+                <w:szCs w:val="22"/>
+              </w:rPr>
+              <w:t>2</w:t>
+            </w:r>
+          </w:p>
+        </w:tc>
+      </w:tr>
+      <w:tr>
+        <w:tc>
+          <w:tcPr>
+            <w:tcW w:w="1631" w:type="dxa"/>
+          </w:tcPr>
+          <w:p>
+            <w:pPr>
+              <w:spacing w:after="240"/>
+              <w:rPr>
+                <w:sz w:val="22"/>
+                <w:szCs w:val="22"/>
+              </w:rPr>
+            </w:pPr>
+            <w:r>
+              <w:rPr>
+                <w:sz w:val="22"/>
+                <w:szCs w:val="22"/>
+              </w:rPr>
               <w:t>NF00</w:t>
             </w:r>
             <w:r>

</xml_diff>

<commit_message>
detection and saving working
</commit_message>
<xml_diff>
--- a/doc/NoteWriter - Anforderungsanalyse.docx
+++ b/doc/NoteWriter - Anforderungsanalyse.docx
@@ -3443,7 +3443,7 @@
         <mc:AlternateContent>
           <mc:Choice Requires="wps">
             <w:drawing>
-              <wp:anchor distT="0" distB="0" distL="114300" distR="114300" simplePos="0" relativeHeight="251662336" behindDoc="0" locked="0" layoutInCell="1" allowOverlap="1">
+              <wp:anchor distT="0" distB="0" distL="114300" distR="114300" simplePos="0" relativeHeight="251662336" behindDoc="0" locked="0" layoutInCell="1" allowOverlap="1" wp14:anchorId="173230D1" wp14:editId="7B877FD0">
                 <wp:simplePos x="0" y="0"/>
                 <wp:positionH relativeFrom="column">
                   <wp:posOffset>67310</wp:posOffset>
@@ -3513,7 +3513,7 @@
           </mc:Choice>
           <mc:Fallback>
             <w:pict>
-              <v:shapetype id="_x0000_t202" coordsize="21600,21600" o:spt="202" path="m,l,21600r21600,l21600,xe">
+              <v:shapetype w14:anchorId="173230D1" id="_x0000_t202" coordsize="21600,21600" o:spt="202" path="m,l,21600r21600,l21600,xe">
                 <v:stroke joinstyle="miter"/>
                 <v:path gradientshapeok="t" o:connecttype="rect"/>
               </v:shapetype>
@@ -3549,7 +3549,7 @@
         <mc:AlternateContent>
           <mc:Choice Requires="wps">
             <w:drawing>
-              <wp:anchor distT="0" distB="0" distL="114300" distR="114300" simplePos="0" relativeHeight="251661312" behindDoc="0" locked="0" layoutInCell="1" allowOverlap="1">
+              <wp:anchor distT="0" distB="0" distL="114300" distR="114300" simplePos="0" relativeHeight="251661312" behindDoc="0" locked="0" layoutInCell="1" allowOverlap="1" wp14:anchorId="183F501E" wp14:editId="4FF1449F">
                 <wp:simplePos x="0" y="0"/>
                 <wp:positionH relativeFrom="column">
                   <wp:posOffset>1225551</wp:posOffset>
@@ -3609,7 +3609,7 @@
           </mc:Choice>
           <mc:Fallback>
             <w:pict>
-              <v:shape id="Text Box 13" o:spid="_x0000_s1027" type="#_x0000_t202" style="position:absolute;margin-left:96.5pt;margin-top:31.35pt;width:118.8pt;height:95.4pt;z-index:251661312;visibility:visible;mso-wrap-style:square;mso-width-percent:0;mso-wrap-distance-left:9pt;mso-wrap-distance-top:0;mso-wrap-distance-right:9pt;mso-wrap-distance-bottom:0;mso-position-horizontal:absolute;mso-position-horizontal-relative:text;mso-position-vertical:absolute;mso-position-vertical-relative:text;mso-width-percent:0;mso-width-relative:margin;v-text-anchor:top" o:gfxdata="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" fillcolor="white [3201]" strokecolor="white [3212]" strokeweight=".5pt">
+              <v:shape w14:anchorId="183F501E" id="Text Box 13" o:spid="_x0000_s1027" type="#_x0000_t202" style="position:absolute;margin-left:96.5pt;margin-top:31.35pt;width:118.8pt;height:95.4pt;z-index:251661312;visibility:visible;mso-wrap-style:square;mso-width-percent:0;mso-wrap-distance-left:9pt;mso-wrap-distance-top:0;mso-wrap-distance-right:9pt;mso-wrap-distance-bottom:0;mso-position-horizontal:absolute;mso-position-horizontal-relative:text;mso-position-vertical:absolute;mso-position-vertical-relative:text;mso-width-percent:0;mso-width-relative:margin;v-text-anchor:top" o:gfxdata="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" fillcolor="white [3201]" strokecolor="white [3212]" strokeweight=".5pt">
                 <v:textbox>
                   <w:txbxContent>
                     <w:p>
@@ -3631,7 +3631,7 @@
         <mc:AlternateContent>
           <mc:Choice Requires="wps">
             <w:drawing>
-              <wp:anchor distT="0" distB="0" distL="114300" distR="114300" simplePos="0" relativeHeight="251660288" behindDoc="0" locked="0" layoutInCell="1" allowOverlap="1">
+              <wp:anchor distT="0" distB="0" distL="114300" distR="114300" simplePos="0" relativeHeight="251660288" behindDoc="0" locked="0" layoutInCell="1" allowOverlap="1" wp14:anchorId="75E26AAA" wp14:editId="0A22F2F9">
                 <wp:simplePos x="0" y="0"/>
                 <wp:positionH relativeFrom="column">
                   <wp:posOffset>542290</wp:posOffset>
@@ -3702,7 +3702,7 @@
         <mc:AlternateContent>
           <mc:Choice Requires="wps">
             <w:drawing>
-              <wp:anchor distT="0" distB="0" distL="114300" distR="114300" simplePos="0" relativeHeight="251659264" behindDoc="0" locked="0" layoutInCell="1" allowOverlap="1">
+              <wp:anchor distT="0" distB="0" distL="114300" distR="114300" simplePos="0" relativeHeight="251659264" behindDoc="0" locked="0" layoutInCell="1" allowOverlap="1" wp14:anchorId="79CFEDA1" wp14:editId="38DC3C04">
                 <wp:simplePos x="0" y="0"/>
                 <wp:positionH relativeFrom="column">
                   <wp:posOffset>1184705</wp:posOffset>
@@ -3771,7 +3771,7 @@
           <w:noProof/>
         </w:rPr>
         <w:drawing>
-          <wp:anchor distT="0" distB="0" distL="114300" distR="114300" simplePos="0" relativeHeight="251658240" behindDoc="1" locked="0" layoutInCell="1" allowOverlap="1">
+          <wp:anchor distT="0" distB="0" distL="114300" distR="114300" simplePos="0" relativeHeight="251658240" behindDoc="1" locked="0" layoutInCell="1" allowOverlap="1" wp14:anchorId="73F7291C" wp14:editId="6BF11832">
             <wp:simplePos x="0" y="0"/>
             <wp:positionH relativeFrom="column">
               <wp:posOffset>0</wp:posOffset>
@@ -4397,7 +4397,21 @@
                 <w:sz w:val="22"/>
                 <w:szCs w:val="22"/>
               </w:rPr>
-              <w:t>Als Benutzer will ich, dass alle meine Notizen auf meinem Smartphone abgespeichert werden.</w:t>
+              <w:t xml:space="preserve">Als Benutzer will ich, dass alle meine Notizen </w:t>
+            </w:r>
+            <w:r>
+              <w:rPr>
+                <w:sz w:val="22"/>
+                <w:szCs w:val="22"/>
+              </w:rPr>
+              <w:t xml:space="preserve">in einer Datenbank </w:t>
+            </w:r>
+            <w:r>
+              <w:rPr>
+                <w:sz w:val="22"/>
+                <w:szCs w:val="22"/>
+              </w:rPr>
+              <w:t>abgespeichert werden.</w:t>
             </w:r>
           </w:p>
         </w:tc>
@@ -4747,23 +4761,21 @@
                 <w:sz w:val="22"/>
                 <w:szCs w:val="22"/>
               </w:rPr>
-              <w:t>Das Netz soll schlussendlich fähig sein, ganze Wörter zu erkennen und in eine .</w:t>
+              <w:t xml:space="preserve">Das Netz soll schlussendlich fähig sein, ganze Wörter zu erkennen und </w:t>
             </w:r>
-            <w:proofErr w:type="spellStart"/>
             <w:r>
               <w:rPr>
                 <w:sz w:val="22"/>
                 <w:szCs w:val="22"/>
               </w:rPr>
-              <w:t>csv</w:t>
+              <w:t>auf dem Server</w:t>
             </w:r>
-            <w:proofErr w:type="spellEnd"/>
             <w:r>
               <w:rPr>
                 <w:sz w:val="22"/>
                 <w:szCs w:val="22"/>
               </w:rPr>
-              <w:t xml:space="preserve"> Datei abzuspeichern</w:t>
+              <w:t xml:space="preserve"> abzuspeichern</w:t>
             </w:r>
           </w:p>
         </w:tc>
@@ -5290,7 +5302,7 @@
         <mc:AlternateContent>
           <mc:Choice Requires="wps">
             <w:drawing>
-              <wp:anchor distT="0" distB="0" distL="114300" distR="114300" simplePos="0" relativeHeight="251664384" behindDoc="0" locked="0" layoutInCell="1" allowOverlap="1">
+              <wp:anchor distT="0" distB="0" distL="114300" distR="114300" simplePos="0" relativeHeight="251664384" behindDoc="0" locked="0" layoutInCell="1" allowOverlap="1" wp14:anchorId="1B3A2E47" wp14:editId="220E13DD">
                 <wp:simplePos x="0" y="0"/>
                 <wp:positionH relativeFrom="column">
                   <wp:posOffset>34671</wp:posOffset>
@@ -5359,7 +5371,7 @@
           </mc:Choice>
           <mc:Fallback>
             <w:pict>
-              <v:shape id="Text Box 16" o:spid="_x0000_s1028" type="#_x0000_t202" style="position:absolute;margin-left:2.75pt;margin-top:178.4pt;width:39.1pt;height:39.9pt;z-index:251664384;visibility:visible;mso-wrap-style:square;mso-width-percent:0;mso-height-percent:0;mso-wrap-distance-left:9pt;mso-wrap-distance-top:0;mso-wrap-distance-right:9pt;mso-wrap-distance-bottom:0;mso-position-horizontal:absolute;mso-position-horizontal-relative:text;mso-position-vertical:absolute;mso-position-vertical-relative:text;mso-width-percent:0;mso-height-percent:0;mso-width-relative:margin;mso-height-relative:margin;v-text-anchor:top" o:gfxdata="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" filled="f" stroked="f" strokeweight=".5pt">
+              <v:shape w14:anchorId="1B3A2E47" id="Text Box 16" o:spid="_x0000_s1028" type="#_x0000_t202" style="position:absolute;margin-left:2.75pt;margin-top:178.4pt;width:39.1pt;height:39.9pt;z-index:251664384;visibility:visible;mso-wrap-style:square;mso-width-percent:0;mso-height-percent:0;mso-wrap-distance-left:9pt;mso-wrap-distance-top:0;mso-wrap-distance-right:9pt;mso-wrap-distance-bottom:0;mso-position-horizontal:absolute;mso-position-horizontal-relative:text;mso-position-vertical:absolute;mso-position-vertical-relative:text;mso-width-percent:0;mso-height-percent:0;mso-width-relative:margin;mso-height-relative:margin;v-text-anchor:top" o:gfxdata="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" filled="f" stroked="f" strokeweight=".5pt">
                 <v:textbox>
                   <w:txbxContent>
                     <w:p>
@@ -5391,7 +5403,7 @@
         <mc:AlternateContent>
           <mc:Choice Requires="wps">
             <w:drawing>
-              <wp:anchor distT="0" distB="0" distL="114300" distR="114300" simplePos="0" relativeHeight="251663360" behindDoc="0" locked="0" layoutInCell="1" allowOverlap="1">
+              <wp:anchor distT="0" distB="0" distL="114300" distR="114300" simplePos="0" relativeHeight="251663360" behindDoc="0" locked="0" layoutInCell="1" allowOverlap="1" wp14:anchorId="111CD65C" wp14:editId="1A584F6E">
                 <wp:simplePos x="0" y="0"/>
                 <wp:positionH relativeFrom="column">
                   <wp:posOffset>901718</wp:posOffset>
@@ -5461,7 +5473,7 @@
           </mc:Choice>
           <mc:Fallback>
             <w:pict>
-              <v:shape id="Text Box 15" o:spid="_x0000_s1029" type="#_x0000_t202" style="position:absolute;margin-left:71pt;margin-top:304.3pt;width:36.6pt;height:20.1pt;z-index:251663360;visibility:visible;mso-wrap-style:square;mso-width-percent:0;mso-height-percent:0;mso-wrap-distance-left:9pt;mso-wrap-distance-top:0;mso-wrap-distance-right:9pt;mso-wrap-distance-bottom:0;mso-position-horizontal:absolute;mso-position-horizontal-relative:text;mso-position-vertical:absolute;mso-position-vertical-relative:text;mso-width-percent:0;mso-height-percent:0;mso-width-relative:margin;mso-height-relative:margin;v-text-anchor:top" o:gfxdata="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" filled="f" stroked="f" strokeweight=".5pt">
+              <v:shape w14:anchorId="111CD65C" id="Text Box 15" o:spid="_x0000_s1029" type="#_x0000_t202" style="position:absolute;margin-left:71pt;margin-top:304.3pt;width:36.6pt;height:20.1pt;z-index:251663360;visibility:visible;mso-wrap-style:square;mso-width-percent:0;mso-height-percent:0;mso-wrap-distance-left:9pt;mso-wrap-distance-top:0;mso-wrap-distance-right:9pt;mso-wrap-distance-bottom:0;mso-position-horizontal:absolute;mso-position-horizontal-relative:text;mso-position-vertical:absolute;mso-position-vertical-relative:text;mso-width-percent:0;mso-height-percent:0;mso-width-relative:margin;mso-height-relative:margin;v-text-anchor:top" o:gfxdata="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" filled="f" stroked="f" strokeweight=".5pt">
                 <v:textbox>
                   <w:txbxContent>
                     <w:p>
@@ -5492,7 +5504,7 @@
           <w:noProof/>
         </w:rPr>
         <w:drawing>
-          <wp:inline distT="0" distB="0" distL="0" distR="0">
+          <wp:inline distT="0" distB="0" distL="0" distR="0" wp14:anchorId="48EBF7CB" wp14:editId="1F8DEF81">
             <wp:extent cx="4073236" cy="6010861"/>
             <wp:effectExtent l="0" t="0" r="0" b="0"/>
             <wp:docPr id="7" name="Picture 7" descr="Diagram&#10;&#10;Description automatically generated"/>
@@ -6299,7 +6311,7 @@
         <w:lang w:eastAsia="de-CH"/>
       </w:rPr>
       <w:drawing>
-        <wp:anchor distT="0" distB="0" distL="114300" distR="114300" simplePos="0" relativeHeight="251659264" behindDoc="0" locked="0" layoutInCell="1" allowOverlap="1" wp14:anchorId="38391941" wp14:editId="018AAC62">
+        <wp:anchor distT="0" distB="0" distL="114300" distR="114300" simplePos="0" relativeHeight="251659264" behindDoc="0" locked="0" layoutInCell="1" allowOverlap="1" wp14:anchorId="1B687FBF" wp14:editId="12F9958F">
           <wp:simplePos x="0" y="0"/>
           <wp:positionH relativeFrom="column">
             <wp:posOffset>5051728</wp:posOffset>

</xml_diff>